<commit_message>
Update Análisis grupal tendencias D3.docx
Actualizo nombre y matrícula en el documento (prueba commit)
</commit_message>
<xml_diff>
--- a/Análisis grupal tendencias D3.docx
+++ b/Análisis grupal tendencias D3.docx
@@ -1,6 +1,6 @@
 
 <file path=word/document.xml><?xml version="1.0" encoding="utf-8"?>
-<w:document xmlns:wpc="http://schemas.microsoft.com/office/word/2010/wordprocessingCanvas" xmlns:mc="http://schemas.openxmlformats.org/markup-compatibility/2006" xmlns:o="urn:schemas-microsoft-com:office:office" xmlns:r="http://schemas.openxmlformats.org/officeDocument/2006/relationships" xmlns:m="http://schemas.openxmlformats.org/officeDocument/2006/math" xmlns:v="urn:schemas-microsoft-com:vml" xmlns:wp14="http://schemas.microsoft.com/office/word/2010/wordprocessingDrawing" xmlns:wp="http://schemas.openxmlformats.org/drawingml/2006/wordprocessingDrawing" xmlns:w10="urn:schemas-microsoft-com:office:word" xmlns:w="http://schemas.openxmlformats.org/wordprocessingml/2006/main" xmlns:w14="http://schemas.microsoft.com/office/word/2010/wordml" xmlns:w15="http://schemas.microsoft.com/office/word/2012/wordml" xmlns:wpg="http://schemas.microsoft.com/office/word/2010/wordprocessingGroup" xmlns:wpi="http://schemas.microsoft.com/office/word/2010/wordprocessingInk" xmlns:wne="http://schemas.microsoft.com/office/word/2006/wordml" xmlns:wps="http://schemas.microsoft.com/office/word/2010/wordprocessingShape" mc:Ignorable="w14 w15 wp14">
+<w:document xmlns:wpc="http://schemas.microsoft.com/office/word/2010/wordprocessingCanvas" xmlns:cx="http://schemas.microsoft.com/office/drawing/2014/chartex" xmlns:cx1="http://schemas.microsoft.com/office/drawing/2015/9/8/chartex" xmlns:cx2="http://schemas.microsoft.com/office/drawing/2015/10/21/chartex" xmlns:cx3="http://schemas.microsoft.com/office/drawing/2016/5/9/chartex" xmlns:cx4="http://schemas.microsoft.com/office/drawing/2016/5/10/chartex" xmlns:cx5="http://schemas.microsoft.com/office/drawing/2016/5/11/chartex" xmlns:cx6="http://schemas.microsoft.com/office/drawing/2016/5/12/chartex" xmlns:cx7="http://schemas.microsoft.com/office/drawing/2016/5/13/chartex" xmlns:cx8="http://schemas.microsoft.com/office/drawing/2016/5/14/chartex" xmlns:mc="http://schemas.openxmlformats.org/markup-compatibility/2006" xmlns:aink="http://schemas.microsoft.com/office/drawing/2016/ink" xmlns:am3d="http://schemas.microsoft.com/office/drawing/2017/model3d" xmlns:o="urn:schemas-microsoft-com:office:office" xmlns:r="http://schemas.openxmlformats.org/officeDocument/2006/relationships" xmlns:m="http://schemas.openxmlformats.org/officeDocument/2006/math" xmlns:v="urn:schemas-microsoft-com:vml" xmlns:wp14="http://schemas.microsoft.com/office/word/2010/wordprocessingDrawing" xmlns:wp="http://schemas.openxmlformats.org/drawingml/2006/wordprocessingDrawing" xmlns:w10="urn:schemas-microsoft-com:office:word" xmlns:w="http://schemas.openxmlformats.org/wordprocessingml/2006/main" xmlns:w14="http://schemas.microsoft.com/office/word/2010/wordml" xmlns:w15="http://schemas.microsoft.com/office/word/2012/wordml" xmlns:w16cex="http://schemas.microsoft.com/office/word/2018/wordml/cex" xmlns:w16cid="http://schemas.microsoft.com/office/word/2016/wordml/cid" xmlns:w16="http://schemas.microsoft.com/office/word/2018/wordml" xmlns:w16sdtdh="http://schemas.microsoft.com/office/word/2020/wordml/sdtdatahash" xmlns:w16se="http://schemas.microsoft.com/office/word/2015/wordml/symex" xmlns:wpg="http://schemas.microsoft.com/office/word/2010/wordprocessingGroup" xmlns:wpi="http://schemas.microsoft.com/office/word/2010/wordprocessingInk" xmlns:wne="http://schemas.microsoft.com/office/word/2006/wordml" xmlns:wps="http://schemas.microsoft.com/office/word/2010/wordprocessingShape" mc:Ignorable="w14 w15 w16se w16cid w16 w16cex w16sdtdh wp14">
   <w:body>
     <w:sdt>
       <w:sdtPr>
@@ -17,7 +17,7 @@
             <w:rPr>
               <w:noProof/>
             </w:rPr>
-            <w:pict>
+            <w:pict w14:anchorId="48502E2F">
               <v:shapetype id="_x0000_t75" coordsize="21600,21600" o:spt="75" o:preferrelative="t" path="m@4@5l@4@11@9@11@9@5xe" filled="f" stroked="f">
                 <v:stroke joinstyle="miter"/>
                 <v:formulas>
@@ -51,7 +51,7 @@
             <mc:AlternateContent>
               <mc:Choice Requires="wps">
                 <w:drawing>
-                  <wp:anchor distT="45720" distB="45720" distL="114300" distR="114300" simplePos="0" relativeHeight="251666432" behindDoc="0" locked="0" layoutInCell="1" allowOverlap="1">
+                  <wp:anchor distT="45720" distB="45720" distL="114300" distR="114300" simplePos="0" relativeHeight="251666432" behindDoc="0" locked="0" layoutInCell="1" allowOverlap="1" wp14:anchorId="47089059" wp14:editId="2E9686EA">
                     <wp:simplePos x="0" y="0"/>
                     <wp:positionH relativeFrom="margin">
                       <wp:posOffset>320040</wp:posOffset>
@@ -144,6 +144,28 @@
                                 <w:pPr>
                                   <w:rPr>
                                     <w:sz w:val="28"/>
+                                    <w:szCs w:val="28"/>
+                                  </w:rPr>
+                                </w:pPr>
+                                <w:r>
+                                  <w:rPr>
+                                    <w:sz w:val="28"/>
+                                    <w:szCs w:val="28"/>
+                                  </w:rPr>
+                                  <w:t xml:space="preserve">Pedro David Gabriel Wong – Matrícula: </w:t>
+                                </w:r>
+                                <w:r>
+                                  <w:rPr>
+                                    <w:sz w:val="28"/>
+                                    <w:szCs w:val="28"/>
+                                  </w:rPr>
+                                  <w:t>5160143</w:t>
+                                </w:r>
+                              </w:p>
+                              <w:p>
+                                <w:pPr>
+                                  <w:rPr>
+                                    <w:sz w:val="28"/>
                                   </w:rPr>
                                 </w:pPr>
                               </w:p>
@@ -166,11 +188,11 @@
               </mc:Choice>
               <mc:Fallback>
                 <w:pict>
-                  <v:shapetype id="_x0000_t202" coordsize="21600,21600" o:spt="202" path="m,l,21600r21600,l21600,xe">
+                  <v:shapetype w14:anchorId="47089059" id="_x0000_t202" coordsize="21600,21600" o:spt="202" path="m,l,21600r21600,l21600,xe">
                     <v:stroke joinstyle="miter"/>
                     <v:path gradientshapeok="t" o:connecttype="rect"/>
                   </v:shapetype>
-                  <v:shape id="Cuadro de texto 2" o:spid="_x0000_s1026" type="#_x0000_t202" style="position:absolute;left:0;text-align:left;margin-left:25.2pt;margin-top:450.2pt;width:435pt;height:155.9pt;z-index:251666432;visibility:visible;mso-wrap-style:square;mso-width-percent:0;mso-height-percent:0;mso-wrap-distance-left:9pt;mso-wrap-distance-top:3.6pt;mso-wrap-distance-right:9pt;mso-wrap-distance-bottom:3.6pt;mso-position-horizontal:absolute;mso-position-horizontal-relative:margin;mso-position-vertical:absolute;mso-position-vertical-relative:text;mso-width-percent:0;mso-height-percent:0;mso-width-relative:margin;mso-height-relative:margin;v-text-anchor:top" o:gfxdata="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" stroked="f">
+                  <v:shape id="Cuadro de texto 2" o:spid="_x0000_s1026" type="#_x0000_t202" style="position:absolute;left:0;text-align:left;margin-left:25.2pt;margin-top:450.2pt;width:435pt;height:155.9pt;z-index:251666432;visibility:visible;mso-wrap-style:square;mso-width-percent:0;mso-height-percent:0;mso-wrap-distance-left:9pt;mso-wrap-distance-top:3.6pt;mso-wrap-distance-right:9pt;mso-wrap-distance-bottom:3.6pt;mso-position-horizontal:absolute;mso-position-horizontal-relative:margin;mso-position-vertical:absolute;mso-position-vertical-relative:text;mso-width-percent:0;mso-height-percent:0;mso-width-relative:margin;mso-height-relative:margin;v-text-anchor:top" o:gfxdata="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" stroked="f">
                     <v:textbox>
                       <w:txbxContent>
                         <w:p>
@@ -225,6 +247,28 @@
                           <w:pPr>
                             <w:rPr>
                               <w:sz w:val="28"/>
+                              <w:szCs w:val="28"/>
+                            </w:rPr>
+                          </w:pPr>
+                          <w:r>
+                            <w:rPr>
+                              <w:sz w:val="28"/>
+                              <w:szCs w:val="28"/>
+                            </w:rPr>
+                            <w:t xml:space="preserve">Pedro David Gabriel Wong – Matrícula: </w:t>
+                          </w:r>
+                          <w:r>
+                            <w:rPr>
+                              <w:sz w:val="28"/>
+                              <w:szCs w:val="28"/>
+                            </w:rPr>
+                            <w:t>5160143</w:t>
+                          </w:r>
+                        </w:p>
+                        <w:p>
+                          <w:pPr>
+                            <w:rPr>
+                              <w:sz w:val="28"/>
                             </w:rPr>
                           </w:pPr>
                         </w:p>
@@ -244,7 +288,7 @@
             <mc:AlternateContent>
               <mc:Choice Requires="wps">
                 <w:drawing>
-                  <wp:anchor distT="45720" distB="45720" distL="114300" distR="114300" simplePos="0" relativeHeight="251664384" behindDoc="0" locked="0" layoutInCell="1" allowOverlap="1" wp14:anchorId="447490FB" wp14:editId="46EAB33E">
+                  <wp:anchor distT="45720" distB="45720" distL="114300" distR="114300" simplePos="0" relativeHeight="251664384" behindDoc="0" locked="0" layoutInCell="1" allowOverlap="1" wp14:anchorId="5FC29E04" wp14:editId="4834E595">
                     <wp:simplePos x="0" y="0"/>
                     <wp:positionH relativeFrom="margin">
                       <wp:posOffset>-190500</wp:posOffset>
@@ -323,7 +367,7 @@
               </mc:Choice>
               <mc:Fallback>
                 <w:pict>
-                  <v:shape w14:anchorId="447490FB" id="_x0000_s1027" type="#_x0000_t202" style="position:absolute;left:0;text-align:left;margin-left:-15pt;margin-top:90.6pt;width:467.25pt;height:110.6pt;z-index:251664384;visibility:visible;mso-wrap-style:square;mso-width-percent:0;mso-height-percent:200;mso-wrap-distance-left:9pt;mso-wrap-distance-top:3.6pt;mso-wrap-distance-right:9pt;mso-wrap-distance-bottom:3.6pt;mso-position-horizontal:absolute;mso-position-horizontal-relative:margin;mso-position-vertical:absolute;mso-position-vertical-relative:text;mso-width-percent:0;mso-height-percent:200;mso-width-relative:margin;mso-height-relative:margin;v-text-anchor:top" o:gfxdata="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" stroked="f">
+                  <v:shape w14:anchorId="5FC29E04" id="_x0000_s1027" type="#_x0000_t202" style="position:absolute;left:0;text-align:left;margin-left:-15pt;margin-top:90.6pt;width:467.25pt;height:110.6pt;z-index:251664384;visibility:visible;mso-wrap-style:square;mso-width-percent:0;mso-height-percent:200;mso-wrap-distance-left:9pt;mso-wrap-distance-top:3.6pt;mso-wrap-distance-right:9pt;mso-wrap-distance-bottom:3.6pt;mso-position-horizontal:absolute;mso-position-horizontal-relative:margin;mso-position-vertical:absolute;mso-position-vertical-relative:text;mso-width-percent:0;mso-height-percent:200;mso-width-relative:margin;mso-height-relative:margin;v-text-anchor:top" o:gfxdata="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" stroked="f">
                     <v:textbox style="mso-fit-shape-to-text:t">
                       <w:txbxContent>
                         <w:p>
@@ -361,7 +405,7 @@
             <mc:AlternateContent>
               <mc:Choice Requires="wps">
                 <w:drawing>
-                  <wp:anchor distT="0" distB="0" distL="182880" distR="182880" simplePos="0" relativeHeight="251660288" behindDoc="0" locked="0" layoutInCell="1" allowOverlap="1">
+                  <wp:anchor distT="0" distB="0" distL="182880" distR="182880" simplePos="0" relativeHeight="251660288" behindDoc="0" locked="0" layoutInCell="1" allowOverlap="1" wp14:anchorId="30584EB6" wp14:editId="46D05DD4">
                     <wp:simplePos x="0" y="0"/>
                     <mc:AlternateContent>
                       <mc:Choice Requires="wp14">
@@ -569,7 +613,7 @@
               </mc:Choice>
               <mc:Fallback>
                 <w:pict>
-                  <v:shape id="Cuadro de texto 131" o:spid="_x0000_s1028" type="#_x0000_t202" style="position:absolute;left:0;text-align:left;margin-left:0;margin-top:0;width:369pt;height:529.2pt;z-index:251660288;visibility:visible;mso-wrap-style:square;mso-width-percent:790;mso-height-percent:350;mso-left-percent:77;mso-top-percent:540;mso-wrap-distance-left:14.4pt;mso-wrap-distance-top:0;mso-wrap-distance-right:14.4pt;mso-wrap-distance-bottom:0;mso-position-horizontal-relative:margin;mso-position-vertical-relative:page;mso-width-percent:790;mso-height-percent:350;mso-left-percent:77;mso-top-percent:540;mso-width-relative:margin;mso-height-relative:page;v-text-anchor:top" o:gfxdata="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" filled="f" stroked="f" strokeweight=".5pt">
+                  <v:shape w14:anchorId="30584EB6" id="Cuadro de texto 131" o:spid="_x0000_s1028" type="#_x0000_t202" style="position:absolute;left:0;text-align:left;margin-left:0;margin-top:0;width:369pt;height:529.2pt;z-index:251660288;visibility:visible;mso-wrap-style:square;mso-width-percent:790;mso-height-percent:350;mso-left-percent:77;mso-top-percent:540;mso-wrap-distance-left:14.4pt;mso-wrap-distance-top:0;mso-wrap-distance-right:14.4pt;mso-wrap-distance-bottom:0;mso-position-horizontal-relative:margin;mso-position-vertical-relative:page;mso-width-percent:790;mso-height-percent:350;mso-left-percent:77;mso-top-percent:540;mso-width-relative:margin;mso-height-relative:page;v-text-anchor:top" o:gfxdata="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" filled="f" stroked="f" strokeweight=".5pt">
                     <v:textbox style="mso-fit-shape-to-text:t" inset="0,0,0,0">
                       <w:txbxContent>
                         <w:p>
@@ -709,7 +753,7 @@
             <mc:AlternateContent>
               <mc:Choice Requires="wps">
                 <w:drawing>
-                  <wp:anchor distT="0" distB="0" distL="114300" distR="114300" simplePos="0" relativeHeight="251659264" behindDoc="0" locked="0" layoutInCell="1" allowOverlap="1">
+                  <wp:anchor distT="0" distB="0" distL="114300" distR="114300" simplePos="0" relativeHeight="251659264" behindDoc="0" locked="0" layoutInCell="1" allowOverlap="1" wp14:anchorId="42AC7352" wp14:editId="6CD0DA71">
                     <wp:simplePos x="0" y="0"/>
                     <wp:positionH relativeFrom="margin">
                       <wp:align>right</wp:align>
@@ -832,8 +876,7 @@
               </mc:Choice>
               <mc:Fallback>
                 <w:pict>
-                  <v:rect id="Rectángulo 132" o:spid="_x0000_s1029" style="position:absolute;left:0;text-align:left;margin-left:-4.4pt;margin-top:0;width:46.8pt;height:77.75pt;z-index:251659264;visibility:visible;mso-wrap-style:square;mso-width-percent:76;mso-height-percent:98;mso-top-percent:23;mso-wrap-distance-left:9pt;mso-wrap-distance-top:0;mso-wrap-distance-right:9pt;mso-wrap-distance-bottom:0;mso-position-horizontal:right;mso-position-horizontal-relative:margin;mso-position-vertical-relative:page;mso-width-percent:76;mso-height-percent:98;mso-top-percent:23;mso-width-relative:page;mso-height-relative:page;v-text-anchor:bottom" o:gfxdata="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" fillcolor="#5b9bd5 [3204]" stroked="f" strokeweight="1pt">
-                    <v:path arrowok="t"/>
+                  <v:rect w14:anchorId="42AC7352" id="Rectángulo 132" o:spid="_x0000_s1029" style="position:absolute;left:0;text-align:left;margin-left:-4.4pt;margin-top:0;width:46.8pt;height:77.75pt;z-index:251659264;visibility:visible;mso-wrap-style:square;mso-width-percent:76;mso-height-percent:98;mso-top-percent:23;mso-wrap-distance-left:9pt;mso-wrap-distance-top:0;mso-wrap-distance-right:9pt;mso-wrap-distance-bottom:0;mso-position-horizontal:right;mso-position-horizontal-relative:margin;mso-position-vertical-relative:page;mso-width-percent:76;mso-height-percent:98;mso-top-percent:23;mso-width-relative:page;mso-height-relative:page;v-text-anchor:bottom" o:gfxdata="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" fillcolor="#5b9bd5 [3204]" stroked="f" strokeweight="1pt">
                     <o:lock v:ext="edit" aspectratio="t"/>
                     <v:textbox inset="3.6pt,,3.6pt">
                       <w:txbxContent>
@@ -931,8 +974,6 @@
         </w:rPr>
       </w:pPr>
     </w:p>
-    <w:bookmarkStart w:id="0" w:name="_GoBack"/>
-    <w:bookmarkEnd w:id="0"/>
     <w:p>
       <w:pPr>
         <w:pStyle w:val="TDC1"/>
@@ -1684,12 +1725,12 @@
       <w:pPr>
         <w:pStyle w:val="Ttulo1"/>
       </w:pPr>
-      <w:bookmarkStart w:id="1" w:name="_Toc89686642"/>
+      <w:bookmarkStart w:id="0" w:name="_Toc89686642"/>
       <w:r>
         <w:lastRenderedPageBreak/>
         <w:t>Índice de ilustraciones</w:t>
       </w:r>
-      <w:bookmarkEnd w:id="1"/>
+      <w:bookmarkEnd w:id="0"/>
       <w:r>
         <w:br w:type="page"/>
       </w:r>
@@ -1698,12 +1739,12 @@
       <w:pPr>
         <w:pStyle w:val="Ttulo1"/>
       </w:pPr>
-      <w:bookmarkStart w:id="2" w:name="_Toc89686643"/>
+      <w:bookmarkStart w:id="1" w:name="_Toc89686643"/>
       <w:r>
         <w:lastRenderedPageBreak/>
         <w:t>Introducción</w:t>
       </w:r>
-      <w:bookmarkEnd w:id="2"/>
+      <w:bookmarkEnd w:id="1"/>
     </w:p>
     <w:p>
       <w:pPr>
@@ -1718,53 +1759,30 @@
         <w:ind w:firstLine="360"/>
       </w:pPr>
       <w:r>
-        <w:t>Por un lado la perspectiva cognitiva crea</w:t>
+        <w:t>Por un lado la perspectiva cognitiva crea representaciones visuales para apoyar distintas actividades es un acto que se emprende con frecuencia, con la finalidad de comprender las relaciones que se dan en un contexto particular, y ayuda a la comprensión del mundo externo a partir del pensamiento y el razonamiento.</w:t>
       </w:r>
+    </w:p>
+    <w:p>
+      <w:pPr>
+        <w:ind w:firstLine="360"/>
+      </w:pPr>
       <w:r>
-        <w:t xml:space="preserve"> representaciones visuales para apoyar distintas actividades es un acto que se emprende con frecuencia, con la finalidad de comprender las relaciones que se dan en un contexto particular, y ayuda a la comprensión del mundo externo a partir del pensamiento y el razonamiento</w:t>
+        <w:t>La perspectiva tecnológica conserva diversos estudios sobre las interacciones que ocurren entre los humanos y las computadoras describen cómo las visualizaciones externas pueden amplificar, reforzar o aumentar la cognición</w:t>
       </w:r>
+    </w:p>
+    <w:p>
+      <w:pPr>
+        <w:ind w:firstLine="360"/>
+      </w:pPr>
       <w:r>
-        <w:t>.</w:t>
-      </w:r>
-    </w:p>
-    <w:p>
-      <w:pPr>
-        <w:ind w:firstLine="360"/>
-      </w:pPr>
-      <w:r>
-        <w:t>La perspectiva tecnológica conserva d</w:t>
-      </w:r>
-      <w:r>
-        <w:t>iversos estudios sobre las interacciones que ocurren entre los humanos y las computadoras describen cómo las visualizaciones externas pueden amplificar, reforzar o aumentar la cognición</w:t>
-      </w:r>
-    </w:p>
-    <w:p>
-      <w:pPr>
-        <w:ind w:firstLine="360"/>
-      </w:pPr>
-      <w:r>
-        <w:t>Finalmente la p</w:t>
-      </w:r>
-      <w:r>
-        <w:t>erspectiva comunicativa</w:t>
-      </w:r>
-      <w:r>
-        <w:t xml:space="preserve"> </w:t>
-      </w:r>
-      <w:r>
-        <w:t>considera una tarea del proceso comunicativo, por medio del cual se transforman los datos ab</w:t>
-      </w:r>
-      <w:r>
-        <w:t>stractos y los fenómenos comple</w:t>
-      </w:r>
-      <w:r>
-        <w:t xml:space="preserve">jos de la realidad en mensajes visibles, y que lleva a un proceso de descubrimiento del conocimiento. </w:t>
+        <w:t xml:space="preserve">Finalmente la perspectiva comunicativa considera una tarea del proceso comunicativo, por medio del cual se transforman los datos abstractos y los fenómenos complejos de la realidad en mensajes visibles, y que lleva a un proceso de descubrimiento del conocimiento. </w:t>
       </w:r>
       <w:sdt>
         <w:sdtPr>
           <w:id w:val="-1510515855"/>
           <w:citation/>
         </w:sdtPr>
+        <w:sdtEndPr/>
         <w:sdtContent>
           <w:r>
             <w:fldChar w:fldCharType="begin"/>
@@ -1799,12 +1817,12 @@
       <w:pPr>
         <w:pStyle w:val="Ttulo1"/>
       </w:pPr>
-      <w:bookmarkStart w:id="3" w:name="_Toc89686644"/>
+      <w:bookmarkStart w:id="2" w:name="_Toc89686644"/>
       <w:r>
         <w:lastRenderedPageBreak/>
         <w:t>Objetivos</w:t>
       </w:r>
-      <w:bookmarkEnd w:id="3"/>
+      <w:bookmarkEnd w:id="2"/>
     </w:p>
     <w:p>
       <w:pPr>
@@ -1814,7 +1832,7 @@
           <w:b/>
         </w:rPr>
       </w:pPr>
-      <w:bookmarkStart w:id="4" w:name="_Toc89686645"/>
+      <w:bookmarkStart w:id="3" w:name="_Toc89686645"/>
       <w:r>
         <w:t>G</w:t>
       </w:r>
@@ -1825,18 +1843,18 @@
         </w:rPr>
         <w:t>eneral</w:t>
       </w:r>
-      <w:bookmarkEnd w:id="4"/>
+      <w:bookmarkEnd w:id="3"/>
     </w:p>
     <w:p/>
     <w:p>
       <w:pPr>
         <w:pStyle w:val="Ttulo2"/>
       </w:pPr>
-      <w:bookmarkStart w:id="5" w:name="_Toc89686646"/>
+      <w:bookmarkStart w:id="4" w:name="_Toc89686646"/>
       <w:r>
         <w:t>Específicos</w:t>
       </w:r>
-      <w:bookmarkEnd w:id="5"/>
+      <w:bookmarkEnd w:id="4"/>
     </w:p>
     <w:p>
       <w:pPr>
@@ -1850,12 +1868,12 @@
       <w:pPr>
         <w:pStyle w:val="Ttulo1"/>
       </w:pPr>
-      <w:bookmarkStart w:id="6" w:name="_Toc89686647"/>
+      <w:bookmarkStart w:id="5" w:name="_Toc89686647"/>
       <w:r>
         <w:lastRenderedPageBreak/>
         <w:t>Hoja de control</w:t>
       </w:r>
-      <w:bookmarkEnd w:id="6"/>
+      <w:bookmarkEnd w:id="5"/>
     </w:p>
     <w:tbl>
       <w:tblPr>
@@ -2158,12 +2176,12 @@
       <w:pPr>
         <w:pStyle w:val="Ttulo1"/>
       </w:pPr>
-      <w:bookmarkStart w:id="7" w:name="_Toc89686648"/>
+      <w:bookmarkStart w:id="6" w:name="_Toc89686648"/>
       <w:r>
         <w:lastRenderedPageBreak/>
         <w:t>Contenido</w:t>
       </w:r>
-      <w:bookmarkEnd w:id="7"/>
+      <w:bookmarkEnd w:id="6"/>
     </w:p>
     <w:p>
       <w:pPr>
@@ -2177,12 +2195,12 @@
       <w:pPr>
         <w:pStyle w:val="Ttulo1"/>
       </w:pPr>
-      <w:bookmarkStart w:id="8" w:name="_Toc89686649"/>
+      <w:bookmarkStart w:id="7" w:name="_Toc89686649"/>
       <w:r>
         <w:lastRenderedPageBreak/>
         <w:t>Conclusiones</w:t>
       </w:r>
-      <w:bookmarkEnd w:id="8"/>
+      <w:bookmarkEnd w:id="7"/>
     </w:p>
     <w:p>
       <w:pPr>
@@ -2196,12 +2214,12 @@
       <w:pPr>
         <w:pStyle w:val="Ttulo1"/>
       </w:pPr>
-      <w:bookmarkStart w:id="9" w:name="_Toc89686650"/>
+      <w:bookmarkStart w:id="8" w:name="_Toc89686650"/>
       <w:r>
         <w:lastRenderedPageBreak/>
         <w:t>Recomendaciones</w:t>
       </w:r>
-      <w:bookmarkEnd w:id="9"/>
+      <w:bookmarkEnd w:id="8"/>
     </w:p>
     <w:p>
       <w:pPr>
@@ -2215,16 +2233,20 @@
       <w:pPr>
         <w:pStyle w:val="Ttulo1"/>
       </w:pPr>
-      <w:bookmarkStart w:id="10" w:name="_Toc89686651"/>
+      <w:bookmarkStart w:id="9" w:name="_Toc89686651"/>
       <w:r>
         <w:lastRenderedPageBreak/>
         <w:t>Bibliografía</w:t>
       </w:r>
-      <w:bookmarkEnd w:id="10"/>
+      <w:bookmarkEnd w:id="9"/>
     </w:p>
     <w:sdt>
       <w:sdtPr>
         <w:rPr>
+          <w:rFonts w:eastAsiaTheme="minorHAnsi" w:cstheme="minorBidi"/>
+          <w:b w:val="0"/>
+          <w:sz w:val="24"/>
+          <w:szCs w:val="22"/>
           <w:lang w:val="es-ES"/>
         </w:rPr>
         <w:id w:val="-1765140924"/>
@@ -2235,10 +2257,6 @@
       </w:sdtPr>
       <w:sdtEndPr>
         <w:rPr>
-          <w:rFonts w:eastAsiaTheme="minorHAnsi" w:cstheme="minorBidi"/>
-          <w:b w:val="0"/>
-          <w:sz w:val="24"/>
-          <w:szCs w:val="22"/>
           <w:lang w:val="es-GT"/>
         </w:rPr>
       </w:sdtEndPr>
@@ -2254,6 +2272,7 @@
             <w:id w:val="111145805"/>
             <w:bibliography/>
           </w:sdtPr>
+          <w:sdtEndPr/>
           <w:sdtContent>
             <w:p>
               <w:pPr>
@@ -2327,7 +2346,7 @@
 </file>
 
 <file path=word/endnotes.xml><?xml version="1.0" encoding="utf-8"?>
-<w:endnotes xmlns:wpc="http://schemas.microsoft.com/office/word/2010/wordprocessingCanvas" xmlns:mc="http://schemas.openxmlformats.org/markup-compatibility/2006" xmlns:o="urn:schemas-microsoft-com:office:office" xmlns:r="http://schemas.openxmlformats.org/officeDocument/2006/relationships" xmlns:m="http://schemas.openxmlformats.org/officeDocument/2006/math" xmlns:v="urn:schemas-microsoft-com:vml" xmlns:wp14="http://schemas.microsoft.com/office/word/2010/wordprocessingDrawing" xmlns:wp="http://schemas.openxmlformats.org/drawingml/2006/wordprocessingDrawing" xmlns:w10="urn:schemas-microsoft-com:office:word" xmlns:w="http://schemas.openxmlformats.org/wordprocessingml/2006/main" xmlns:w14="http://schemas.microsoft.com/office/word/2010/wordml" xmlns:w15="http://schemas.microsoft.com/office/word/2012/wordml" xmlns:wpg="http://schemas.microsoft.com/office/word/2010/wordprocessingGroup" xmlns:wpi="http://schemas.microsoft.com/office/word/2010/wordprocessingInk" xmlns:wne="http://schemas.microsoft.com/office/word/2006/wordml" xmlns:wps="http://schemas.microsoft.com/office/word/2010/wordprocessingShape" mc:Ignorable="w14 w15 wp14">
+<w:endnotes xmlns:wpc="http://schemas.microsoft.com/office/word/2010/wordprocessingCanvas" xmlns:cx="http://schemas.microsoft.com/office/drawing/2014/chartex" xmlns:cx1="http://schemas.microsoft.com/office/drawing/2015/9/8/chartex" xmlns:cx2="http://schemas.microsoft.com/office/drawing/2015/10/21/chartex" xmlns:cx3="http://schemas.microsoft.com/office/drawing/2016/5/9/chartex" xmlns:cx4="http://schemas.microsoft.com/office/drawing/2016/5/10/chartex" xmlns:cx5="http://schemas.microsoft.com/office/drawing/2016/5/11/chartex" xmlns:cx6="http://schemas.microsoft.com/office/drawing/2016/5/12/chartex" xmlns:cx7="http://schemas.microsoft.com/office/drawing/2016/5/13/chartex" xmlns:cx8="http://schemas.microsoft.com/office/drawing/2016/5/14/chartex" xmlns:mc="http://schemas.openxmlformats.org/markup-compatibility/2006" xmlns:aink="http://schemas.microsoft.com/office/drawing/2016/ink" xmlns:am3d="http://schemas.microsoft.com/office/drawing/2017/model3d" xmlns:o="urn:schemas-microsoft-com:office:office" xmlns:r="http://schemas.openxmlformats.org/officeDocument/2006/relationships" xmlns:m="http://schemas.openxmlformats.org/officeDocument/2006/math" xmlns:v="urn:schemas-microsoft-com:vml" xmlns:wp14="http://schemas.microsoft.com/office/word/2010/wordprocessingDrawing" xmlns:wp="http://schemas.openxmlformats.org/drawingml/2006/wordprocessingDrawing" xmlns:w10="urn:schemas-microsoft-com:office:word" xmlns:w="http://schemas.openxmlformats.org/wordprocessingml/2006/main" xmlns:w14="http://schemas.microsoft.com/office/word/2010/wordml" xmlns:w15="http://schemas.microsoft.com/office/word/2012/wordml" xmlns:w16cex="http://schemas.microsoft.com/office/word/2018/wordml/cex" xmlns:w16cid="http://schemas.microsoft.com/office/word/2016/wordml/cid" xmlns:w16="http://schemas.microsoft.com/office/word/2018/wordml" xmlns:w16sdtdh="http://schemas.microsoft.com/office/word/2020/wordml/sdtdatahash" xmlns:w16se="http://schemas.microsoft.com/office/word/2015/wordml/symex" xmlns:wpg="http://schemas.microsoft.com/office/word/2010/wordprocessingGroup" xmlns:wpi="http://schemas.microsoft.com/office/word/2010/wordprocessingInk" xmlns:wne="http://schemas.microsoft.com/office/word/2006/wordml" xmlns:wps="http://schemas.microsoft.com/office/word/2010/wordprocessingShape" mc:Ignorable="w14 w15 w16se w16cid w16 w16cex w16sdtdh wp14">
   <w:endnote w:type="separator" w:id="-1">
     <w:p>
       <w:pPr>
@@ -2352,7 +2371,7 @@
 </file>
 
 <file path=word/footer1.xml><?xml version="1.0" encoding="utf-8"?>
-<w:ftr xmlns:wpc="http://schemas.microsoft.com/office/word/2010/wordprocessingCanvas" xmlns:mc="http://schemas.openxmlformats.org/markup-compatibility/2006" xmlns:o="urn:schemas-microsoft-com:office:office" xmlns:r="http://schemas.openxmlformats.org/officeDocument/2006/relationships" xmlns:m="http://schemas.openxmlformats.org/officeDocument/2006/math" xmlns:v="urn:schemas-microsoft-com:vml" xmlns:wp14="http://schemas.microsoft.com/office/word/2010/wordprocessingDrawing" xmlns:wp="http://schemas.openxmlformats.org/drawingml/2006/wordprocessingDrawing" xmlns:w10="urn:schemas-microsoft-com:office:word" xmlns:w="http://schemas.openxmlformats.org/wordprocessingml/2006/main" xmlns:w14="http://schemas.microsoft.com/office/word/2010/wordml" xmlns:w15="http://schemas.microsoft.com/office/word/2012/wordml" xmlns:wpg="http://schemas.microsoft.com/office/word/2010/wordprocessingGroup" xmlns:wpi="http://schemas.microsoft.com/office/word/2010/wordprocessingInk" xmlns:wne="http://schemas.microsoft.com/office/word/2006/wordml" xmlns:wps="http://schemas.microsoft.com/office/word/2010/wordprocessingShape" mc:Ignorable="w14 w15 wp14">
+<w:ftr xmlns:wpc="http://schemas.microsoft.com/office/word/2010/wordprocessingCanvas" xmlns:cx="http://schemas.microsoft.com/office/drawing/2014/chartex" xmlns:cx1="http://schemas.microsoft.com/office/drawing/2015/9/8/chartex" xmlns:cx2="http://schemas.microsoft.com/office/drawing/2015/10/21/chartex" xmlns:cx3="http://schemas.microsoft.com/office/drawing/2016/5/9/chartex" xmlns:cx4="http://schemas.microsoft.com/office/drawing/2016/5/10/chartex" xmlns:cx5="http://schemas.microsoft.com/office/drawing/2016/5/11/chartex" xmlns:cx6="http://schemas.microsoft.com/office/drawing/2016/5/12/chartex" xmlns:cx7="http://schemas.microsoft.com/office/drawing/2016/5/13/chartex" xmlns:cx8="http://schemas.microsoft.com/office/drawing/2016/5/14/chartex" xmlns:mc="http://schemas.openxmlformats.org/markup-compatibility/2006" xmlns:aink="http://schemas.microsoft.com/office/drawing/2016/ink" xmlns:am3d="http://schemas.microsoft.com/office/drawing/2017/model3d" xmlns:o="urn:schemas-microsoft-com:office:office" xmlns:r="http://schemas.openxmlformats.org/officeDocument/2006/relationships" xmlns:m="http://schemas.openxmlformats.org/officeDocument/2006/math" xmlns:v="urn:schemas-microsoft-com:vml" xmlns:wp14="http://schemas.microsoft.com/office/word/2010/wordprocessingDrawing" xmlns:wp="http://schemas.openxmlformats.org/drawingml/2006/wordprocessingDrawing" xmlns:w10="urn:schemas-microsoft-com:office:word" xmlns:w="http://schemas.openxmlformats.org/wordprocessingml/2006/main" xmlns:w14="http://schemas.microsoft.com/office/word/2010/wordml" xmlns:w15="http://schemas.microsoft.com/office/word/2012/wordml" xmlns:w16cex="http://schemas.microsoft.com/office/word/2018/wordml/cex" xmlns:w16cid="http://schemas.microsoft.com/office/word/2016/wordml/cid" xmlns:w16="http://schemas.microsoft.com/office/word/2018/wordml" xmlns:w16sdtdh="http://schemas.microsoft.com/office/word/2020/wordml/sdtdatahash" xmlns:w16se="http://schemas.microsoft.com/office/word/2015/wordml/symex" xmlns:wpg="http://schemas.microsoft.com/office/word/2010/wordprocessingGroup" xmlns:wpi="http://schemas.microsoft.com/office/word/2010/wordprocessingInk" xmlns:wne="http://schemas.microsoft.com/office/word/2006/wordml" xmlns:wps="http://schemas.microsoft.com/office/word/2010/wordprocessingShape" mc:Ignorable="w14 w15 w16se w16cid w16 w16cex w16sdtdh wp14">
   <w:sdt>
     <w:sdtPr>
       <w:id w:val="1661576881"/>
@@ -2399,7 +2418,7 @@
 </file>
 
 <file path=word/footer2.xml><?xml version="1.0" encoding="utf-8"?>
-<w:ftr xmlns:wpc="http://schemas.microsoft.com/office/word/2010/wordprocessingCanvas" xmlns:mc="http://schemas.openxmlformats.org/markup-compatibility/2006" xmlns:o="urn:schemas-microsoft-com:office:office" xmlns:r="http://schemas.openxmlformats.org/officeDocument/2006/relationships" xmlns:m="http://schemas.openxmlformats.org/officeDocument/2006/math" xmlns:v="urn:schemas-microsoft-com:vml" xmlns:wp14="http://schemas.microsoft.com/office/word/2010/wordprocessingDrawing" xmlns:wp="http://schemas.openxmlformats.org/drawingml/2006/wordprocessingDrawing" xmlns:w10="urn:schemas-microsoft-com:office:word" xmlns:w="http://schemas.openxmlformats.org/wordprocessingml/2006/main" xmlns:w14="http://schemas.microsoft.com/office/word/2010/wordml" xmlns:w15="http://schemas.microsoft.com/office/word/2012/wordml" xmlns:wpg="http://schemas.microsoft.com/office/word/2010/wordprocessingGroup" xmlns:wpi="http://schemas.microsoft.com/office/word/2010/wordprocessingInk" xmlns:wne="http://schemas.microsoft.com/office/word/2006/wordml" xmlns:wps="http://schemas.microsoft.com/office/word/2010/wordprocessingShape" mc:Ignorable="w14 w15 wp14">
+<w:ftr xmlns:wpc="http://schemas.microsoft.com/office/word/2010/wordprocessingCanvas" xmlns:cx="http://schemas.microsoft.com/office/drawing/2014/chartex" xmlns:cx1="http://schemas.microsoft.com/office/drawing/2015/9/8/chartex" xmlns:cx2="http://schemas.microsoft.com/office/drawing/2015/10/21/chartex" xmlns:cx3="http://schemas.microsoft.com/office/drawing/2016/5/9/chartex" xmlns:cx4="http://schemas.microsoft.com/office/drawing/2016/5/10/chartex" xmlns:cx5="http://schemas.microsoft.com/office/drawing/2016/5/11/chartex" xmlns:cx6="http://schemas.microsoft.com/office/drawing/2016/5/12/chartex" xmlns:cx7="http://schemas.microsoft.com/office/drawing/2016/5/13/chartex" xmlns:cx8="http://schemas.microsoft.com/office/drawing/2016/5/14/chartex" xmlns:mc="http://schemas.openxmlformats.org/markup-compatibility/2006" xmlns:aink="http://schemas.microsoft.com/office/drawing/2016/ink" xmlns:am3d="http://schemas.microsoft.com/office/drawing/2017/model3d" xmlns:o="urn:schemas-microsoft-com:office:office" xmlns:r="http://schemas.openxmlformats.org/officeDocument/2006/relationships" xmlns:m="http://schemas.openxmlformats.org/officeDocument/2006/math" xmlns:v="urn:schemas-microsoft-com:vml" xmlns:wp14="http://schemas.microsoft.com/office/word/2010/wordprocessingDrawing" xmlns:wp="http://schemas.openxmlformats.org/drawingml/2006/wordprocessingDrawing" xmlns:w10="urn:schemas-microsoft-com:office:word" xmlns:w="http://schemas.openxmlformats.org/wordprocessingml/2006/main" xmlns:w14="http://schemas.microsoft.com/office/word/2010/wordml" xmlns:w15="http://schemas.microsoft.com/office/word/2012/wordml" xmlns:w16cex="http://schemas.microsoft.com/office/word/2018/wordml/cex" xmlns:w16cid="http://schemas.microsoft.com/office/word/2016/wordml/cid" xmlns:w16="http://schemas.microsoft.com/office/word/2018/wordml" xmlns:w16sdtdh="http://schemas.microsoft.com/office/word/2020/wordml/sdtdatahash" xmlns:w16se="http://schemas.microsoft.com/office/word/2015/wordml/symex" xmlns:wpg="http://schemas.microsoft.com/office/word/2010/wordprocessingGroup" xmlns:wpi="http://schemas.microsoft.com/office/word/2010/wordprocessingInk" xmlns:wne="http://schemas.microsoft.com/office/word/2006/wordml" xmlns:wps="http://schemas.microsoft.com/office/word/2010/wordprocessingShape" mc:Ignorable="w14 w15 w16se w16cid w16 w16cex w16sdtdh wp14">
   <w:sdt>
     <w:sdtPr>
       <w:id w:val="-445777935"/>
@@ -2426,7 +2445,7 @@
 </file>
 
 <file path=word/footer3.xml><?xml version="1.0" encoding="utf-8"?>
-<w:ftr xmlns:wpc="http://schemas.microsoft.com/office/word/2010/wordprocessingCanvas" xmlns:mc="http://schemas.openxmlformats.org/markup-compatibility/2006" xmlns:o="urn:schemas-microsoft-com:office:office" xmlns:r="http://schemas.openxmlformats.org/officeDocument/2006/relationships" xmlns:m="http://schemas.openxmlformats.org/officeDocument/2006/math" xmlns:v="urn:schemas-microsoft-com:vml" xmlns:wp14="http://schemas.microsoft.com/office/word/2010/wordprocessingDrawing" xmlns:wp="http://schemas.openxmlformats.org/drawingml/2006/wordprocessingDrawing" xmlns:w10="urn:schemas-microsoft-com:office:word" xmlns:w="http://schemas.openxmlformats.org/wordprocessingml/2006/main" xmlns:w14="http://schemas.microsoft.com/office/word/2010/wordml" xmlns:w15="http://schemas.microsoft.com/office/word/2012/wordml" xmlns:wpg="http://schemas.microsoft.com/office/word/2010/wordprocessingGroup" xmlns:wpi="http://schemas.microsoft.com/office/word/2010/wordprocessingInk" xmlns:wne="http://schemas.microsoft.com/office/word/2006/wordml" xmlns:wps="http://schemas.microsoft.com/office/word/2010/wordprocessingShape" mc:Ignorable="w14 w15 wp14">
+<w:ftr xmlns:wpc="http://schemas.microsoft.com/office/word/2010/wordprocessingCanvas" xmlns:cx="http://schemas.microsoft.com/office/drawing/2014/chartex" xmlns:cx1="http://schemas.microsoft.com/office/drawing/2015/9/8/chartex" xmlns:cx2="http://schemas.microsoft.com/office/drawing/2015/10/21/chartex" xmlns:cx3="http://schemas.microsoft.com/office/drawing/2016/5/9/chartex" xmlns:cx4="http://schemas.microsoft.com/office/drawing/2016/5/10/chartex" xmlns:cx5="http://schemas.microsoft.com/office/drawing/2016/5/11/chartex" xmlns:cx6="http://schemas.microsoft.com/office/drawing/2016/5/12/chartex" xmlns:cx7="http://schemas.microsoft.com/office/drawing/2016/5/13/chartex" xmlns:cx8="http://schemas.microsoft.com/office/drawing/2016/5/14/chartex" xmlns:mc="http://schemas.openxmlformats.org/markup-compatibility/2006" xmlns:aink="http://schemas.microsoft.com/office/drawing/2016/ink" xmlns:am3d="http://schemas.microsoft.com/office/drawing/2017/model3d" xmlns:o="urn:schemas-microsoft-com:office:office" xmlns:r="http://schemas.openxmlformats.org/officeDocument/2006/relationships" xmlns:m="http://schemas.openxmlformats.org/officeDocument/2006/math" xmlns:v="urn:schemas-microsoft-com:vml" xmlns:wp14="http://schemas.microsoft.com/office/word/2010/wordprocessingDrawing" xmlns:wp="http://schemas.openxmlformats.org/drawingml/2006/wordprocessingDrawing" xmlns:w10="urn:schemas-microsoft-com:office:word" xmlns:w="http://schemas.openxmlformats.org/wordprocessingml/2006/main" xmlns:w14="http://schemas.microsoft.com/office/word/2010/wordml" xmlns:w15="http://schemas.microsoft.com/office/word/2012/wordml" xmlns:w16cex="http://schemas.microsoft.com/office/word/2018/wordml/cex" xmlns:w16cid="http://schemas.microsoft.com/office/word/2016/wordml/cid" xmlns:w16="http://schemas.microsoft.com/office/word/2018/wordml" xmlns:w16sdtdh="http://schemas.microsoft.com/office/word/2020/wordml/sdtdatahash" xmlns:w16se="http://schemas.microsoft.com/office/word/2015/wordml/symex" xmlns:wpg="http://schemas.microsoft.com/office/word/2010/wordprocessingGroup" xmlns:wpi="http://schemas.microsoft.com/office/word/2010/wordprocessingInk" xmlns:wne="http://schemas.microsoft.com/office/word/2006/wordml" xmlns:wps="http://schemas.microsoft.com/office/word/2010/wordprocessingShape" mc:Ignorable="w14 w15 w16se w16cid w16 w16cex w16sdtdh wp14">
   <w:sdt>
     <w:sdtPr>
       <w:id w:val="1420300237"/>
@@ -2473,7 +2492,7 @@
 </file>
 
 <file path=word/footer4.xml><?xml version="1.0" encoding="utf-8"?>
-<w:ftr xmlns:wpc="http://schemas.microsoft.com/office/word/2010/wordprocessingCanvas" xmlns:mc="http://schemas.openxmlformats.org/markup-compatibility/2006" xmlns:o="urn:schemas-microsoft-com:office:office" xmlns:r="http://schemas.openxmlformats.org/officeDocument/2006/relationships" xmlns:m="http://schemas.openxmlformats.org/officeDocument/2006/math" xmlns:v="urn:schemas-microsoft-com:vml" xmlns:wp14="http://schemas.microsoft.com/office/word/2010/wordprocessingDrawing" xmlns:wp="http://schemas.openxmlformats.org/drawingml/2006/wordprocessingDrawing" xmlns:w10="urn:schemas-microsoft-com:office:word" xmlns:w="http://schemas.openxmlformats.org/wordprocessingml/2006/main" xmlns:w14="http://schemas.microsoft.com/office/word/2010/wordml" xmlns:w15="http://schemas.microsoft.com/office/word/2012/wordml" xmlns:wpg="http://schemas.microsoft.com/office/word/2010/wordprocessingGroup" xmlns:wpi="http://schemas.microsoft.com/office/word/2010/wordprocessingInk" xmlns:wne="http://schemas.microsoft.com/office/word/2006/wordml" xmlns:wps="http://schemas.microsoft.com/office/word/2010/wordprocessingShape" mc:Ignorable="w14 w15 wp14">
+<w:ftr xmlns:wpc="http://schemas.microsoft.com/office/word/2010/wordprocessingCanvas" xmlns:cx="http://schemas.microsoft.com/office/drawing/2014/chartex" xmlns:cx1="http://schemas.microsoft.com/office/drawing/2015/9/8/chartex" xmlns:cx2="http://schemas.microsoft.com/office/drawing/2015/10/21/chartex" xmlns:cx3="http://schemas.microsoft.com/office/drawing/2016/5/9/chartex" xmlns:cx4="http://schemas.microsoft.com/office/drawing/2016/5/10/chartex" xmlns:cx5="http://schemas.microsoft.com/office/drawing/2016/5/11/chartex" xmlns:cx6="http://schemas.microsoft.com/office/drawing/2016/5/12/chartex" xmlns:cx7="http://schemas.microsoft.com/office/drawing/2016/5/13/chartex" xmlns:cx8="http://schemas.microsoft.com/office/drawing/2016/5/14/chartex" xmlns:mc="http://schemas.openxmlformats.org/markup-compatibility/2006" xmlns:aink="http://schemas.microsoft.com/office/drawing/2016/ink" xmlns:am3d="http://schemas.microsoft.com/office/drawing/2017/model3d" xmlns:o="urn:schemas-microsoft-com:office:office" xmlns:r="http://schemas.openxmlformats.org/officeDocument/2006/relationships" xmlns:m="http://schemas.openxmlformats.org/officeDocument/2006/math" xmlns:v="urn:schemas-microsoft-com:vml" xmlns:wp14="http://schemas.microsoft.com/office/word/2010/wordprocessingDrawing" xmlns:wp="http://schemas.openxmlformats.org/drawingml/2006/wordprocessingDrawing" xmlns:w10="urn:schemas-microsoft-com:office:word" xmlns:w="http://schemas.openxmlformats.org/wordprocessingml/2006/main" xmlns:w14="http://schemas.microsoft.com/office/word/2010/wordml" xmlns:w15="http://schemas.microsoft.com/office/word/2012/wordml" xmlns:w16cex="http://schemas.microsoft.com/office/word/2018/wordml/cex" xmlns:w16cid="http://schemas.microsoft.com/office/word/2016/wordml/cid" xmlns:w16="http://schemas.microsoft.com/office/word/2018/wordml" xmlns:w16sdtdh="http://schemas.microsoft.com/office/word/2020/wordml/sdtdatahash" xmlns:w16se="http://schemas.microsoft.com/office/word/2015/wordml/symex" xmlns:wpg="http://schemas.microsoft.com/office/word/2010/wordprocessingGroup" xmlns:wpi="http://schemas.microsoft.com/office/word/2010/wordprocessingInk" xmlns:wne="http://schemas.microsoft.com/office/word/2006/wordml" xmlns:wps="http://schemas.microsoft.com/office/word/2010/wordprocessingShape" mc:Ignorable="w14 w15 w16se w16cid w16 w16cex w16sdtdh wp14">
   <w:sdt>
     <w:sdtPr>
       <w:id w:val="910658908"/>
@@ -2520,7 +2539,7 @@
 </file>
 
 <file path=word/footnotes.xml><?xml version="1.0" encoding="utf-8"?>
-<w:footnotes xmlns:wpc="http://schemas.microsoft.com/office/word/2010/wordprocessingCanvas" xmlns:mc="http://schemas.openxmlformats.org/markup-compatibility/2006" xmlns:o="urn:schemas-microsoft-com:office:office" xmlns:r="http://schemas.openxmlformats.org/officeDocument/2006/relationships" xmlns:m="http://schemas.openxmlformats.org/officeDocument/2006/math" xmlns:v="urn:schemas-microsoft-com:vml" xmlns:wp14="http://schemas.microsoft.com/office/word/2010/wordprocessingDrawing" xmlns:wp="http://schemas.openxmlformats.org/drawingml/2006/wordprocessingDrawing" xmlns:w10="urn:schemas-microsoft-com:office:word" xmlns:w="http://schemas.openxmlformats.org/wordprocessingml/2006/main" xmlns:w14="http://schemas.microsoft.com/office/word/2010/wordml" xmlns:w15="http://schemas.microsoft.com/office/word/2012/wordml" xmlns:wpg="http://schemas.microsoft.com/office/word/2010/wordprocessingGroup" xmlns:wpi="http://schemas.microsoft.com/office/word/2010/wordprocessingInk" xmlns:wne="http://schemas.microsoft.com/office/word/2006/wordml" xmlns:wps="http://schemas.microsoft.com/office/word/2010/wordprocessingShape" mc:Ignorable="w14 w15 wp14">
+<w:footnotes xmlns:wpc="http://schemas.microsoft.com/office/word/2010/wordprocessingCanvas" xmlns:cx="http://schemas.microsoft.com/office/drawing/2014/chartex" xmlns:cx1="http://schemas.microsoft.com/office/drawing/2015/9/8/chartex" xmlns:cx2="http://schemas.microsoft.com/office/drawing/2015/10/21/chartex" xmlns:cx3="http://schemas.microsoft.com/office/drawing/2016/5/9/chartex" xmlns:cx4="http://schemas.microsoft.com/office/drawing/2016/5/10/chartex" xmlns:cx5="http://schemas.microsoft.com/office/drawing/2016/5/11/chartex" xmlns:cx6="http://schemas.microsoft.com/office/drawing/2016/5/12/chartex" xmlns:cx7="http://schemas.microsoft.com/office/drawing/2016/5/13/chartex" xmlns:cx8="http://schemas.microsoft.com/office/drawing/2016/5/14/chartex" xmlns:mc="http://schemas.openxmlformats.org/markup-compatibility/2006" xmlns:aink="http://schemas.microsoft.com/office/drawing/2016/ink" xmlns:am3d="http://schemas.microsoft.com/office/drawing/2017/model3d" xmlns:o="urn:schemas-microsoft-com:office:office" xmlns:r="http://schemas.openxmlformats.org/officeDocument/2006/relationships" xmlns:m="http://schemas.openxmlformats.org/officeDocument/2006/math" xmlns:v="urn:schemas-microsoft-com:vml" xmlns:wp14="http://schemas.microsoft.com/office/word/2010/wordprocessingDrawing" xmlns:wp="http://schemas.openxmlformats.org/drawingml/2006/wordprocessingDrawing" xmlns:w10="urn:schemas-microsoft-com:office:word" xmlns:w="http://schemas.openxmlformats.org/wordprocessingml/2006/main" xmlns:w14="http://schemas.microsoft.com/office/word/2010/wordml" xmlns:w15="http://schemas.microsoft.com/office/word/2012/wordml" xmlns:w16cex="http://schemas.microsoft.com/office/word/2018/wordml/cex" xmlns:w16cid="http://schemas.microsoft.com/office/word/2016/wordml/cid" xmlns:w16="http://schemas.microsoft.com/office/word/2018/wordml" xmlns:w16sdtdh="http://schemas.microsoft.com/office/word/2020/wordml/sdtdatahash" xmlns:w16se="http://schemas.microsoft.com/office/word/2015/wordml/symex" xmlns:wpg="http://schemas.microsoft.com/office/word/2010/wordprocessingGroup" xmlns:wpi="http://schemas.microsoft.com/office/word/2010/wordprocessingInk" xmlns:wne="http://schemas.microsoft.com/office/word/2006/wordml" xmlns:wps="http://schemas.microsoft.com/office/word/2010/wordprocessingShape" mc:Ignorable="w14 w15 w16se w16cid w16 w16cex w16sdtdh wp14">
   <w:footnote w:type="separator" w:id="-1">
     <w:p>
       <w:pPr>
@@ -2545,7 +2564,7 @@
 </file>
 
 <file path=word/numbering.xml><?xml version="1.0" encoding="utf-8"?>
-<w:numbering xmlns:wpc="http://schemas.microsoft.com/office/word/2010/wordprocessingCanvas" xmlns:mc="http://schemas.openxmlformats.org/markup-compatibility/2006" xmlns:o="urn:schemas-microsoft-com:office:office" xmlns:r="http://schemas.openxmlformats.org/officeDocument/2006/relationships" xmlns:m="http://schemas.openxmlformats.org/officeDocument/2006/math" xmlns:v="urn:schemas-microsoft-com:vml" xmlns:wp14="http://schemas.microsoft.com/office/word/2010/wordprocessingDrawing" xmlns:wp="http://schemas.openxmlformats.org/drawingml/2006/wordprocessingDrawing" xmlns:w10="urn:schemas-microsoft-com:office:word" xmlns:w="http://schemas.openxmlformats.org/wordprocessingml/2006/main" xmlns:w14="http://schemas.microsoft.com/office/word/2010/wordml" xmlns:w15="http://schemas.microsoft.com/office/word/2012/wordml" xmlns:wpg="http://schemas.microsoft.com/office/word/2010/wordprocessingGroup" xmlns:wpi="http://schemas.microsoft.com/office/word/2010/wordprocessingInk" xmlns:wne="http://schemas.microsoft.com/office/word/2006/wordml" xmlns:wps="http://schemas.microsoft.com/office/word/2010/wordprocessingShape" mc:Ignorable="w14 w15 wp14">
+<w:numbering xmlns:wpc="http://schemas.microsoft.com/office/word/2010/wordprocessingCanvas" xmlns:cx="http://schemas.microsoft.com/office/drawing/2014/chartex" xmlns:cx1="http://schemas.microsoft.com/office/drawing/2015/9/8/chartex" xmlns:cx2="http://schemas.microsoft.com/office/drawing/2015/10/21/chartex" xmlns:cx3="http://schemas.microsoft.com/office/drawing/2016/5/9/chartex" xmlns:cx4="http://schemas.microsoft.com/office/drawing/2016/5/10/chartex" xmlns:cx5="http://schemas.microsoft.com/office/drawing/2016/5/11/chartex" xmlns:cx6="http://schemas.microsoft.com/office/drawing/2016/5/12/chartex" xmlns:cx7="http://schemas.microsoft.com/office/drawing/2016/5/13/chartex" xmlns:cx8="http://schemas.microsoft.com/office/drawing/2016/5/14/chartex" xmlns:mc="http://schemas.openxmlformats.org/markup-compatibility/2006" xmlns:aink="http://schemas.microsoft.com/office/drawing/2016/ink" xmlns:am3d="http://schemas.microsoft.com/office/drawing/2017/model3d" xmlns:o="urn:schemas-microsoft-com:office:office" xmlns:r="http://schemas.openxmlformats.org/officeDocument/2006/relationships" xmlns:m="http://schemas.openxmlformats.org/officeDocument/2006/math" xmlns:v="urn:schemas-microsoft-com:vml" xmlns:wp14="http://schemas.microsoft.com/office/word/2010/wordprocessingDrawing" xmlns:wp="http://schemas.openxmlformats.org/drawingml/2006/wordprocessingDrawing" xmlns:w10="urn:schemas-microsoft-com:office:word" xmlns:w="http://schemas.openxmlformats.org/wordprocessingml/2006/main" xmlns:w14="http://schemas.microsoft.com/office/word/2010/wordml" xmlns:w15="http://schemas.microsoft.com/office/word/2012/wordml" xmlns:w16cex="http://schemas.microsoft.com/office/word/2018/wordml/cex" xmlns:w16cid="http://schemas.microsoft.com/office/word/2016/wordml/cid" xmlns:w16="http://schemas.microsoft.com/office/word/2018/wordml" xmlns:w16sdtdh="http://schemas.microsoft.com/office/word/2020/wordml/sdtdatahash" xmlns:w16se="http://schemas.microsoft.com/office/word/2015/wordml/symex" xmlns:wpg="http://schemas.microsoft.com/office/word/2010/wordprocessingGroup" xmlns:wpi="http://schemas.microsoft.com/office/word/2010/wordprocessingInk" xmlns:wne="http://schemas.microsoft.com/office/word/2006/wordml" xmlns:wps="http://schemas.microsoft.com/office/word/2010/wordprocessingShape" mc:Ignorable="w14 w15 w16se w16cid w16 w16cex w16sdtdh wp14">
   <w:abstractNum w:abstractNumId="0" w15:restartNumberingAfterBreak="0">
     <w:nsid w:val="01071E78"/>
     <w:multiLevelType w:val="hybridMultilevel"/>
@@ -2898,7 +2917,7 @@
 </file>
 
 <file path=word/styles.xml><?xml version="1.0" encoding="utf-8"?>
-<w:styles xmlns:mc="http://schemas.openxmlformats.org/markup-compatibility/2006" xmlns:r="http://schemas.openxmlformats.org/officeDocument/2006/relationships" xmlns:w="http://schemas.openxmlformats.org/wordprocessingml/2006/main" xmlns:w14="http://schemas.microsoft.com/office/word/2010/wordml" xmlns:w15="http://schemas.microsoft.com/office/word/2012/wordml" mc:Ignorable="w14 w15">
+<w:styles xmlns:mc="http://schemas.openxmlformats.org/markup-compatibility/2006" xmlns:r="http://schemas.openxmlformats.org/officeDocument/2006/relationships" xmlns:w="http://schemas.openxmlformats.org/wordprocessingml/2006/main" xmlns:w14="http://schemas.microsoft.com/office/word/2010/wordml" xmlns:w15="http://schemas.microsoft.com/office/word/2012/wordml" xmlns:w16cex="http://schemas.microsoft.com/office/word/2018/wordml/cex" xmlns:w16cid="http://schemas.microsoft.com/office/word/2016/wordml/cid" xmlns:w16="http://schemas.microsoft.com/office/word/2018/wordml" xmlns:w16sdtdh="http://schemas.microsoft.com/office/word/2020/wordml/sdtdatahash" xmlns:w16se="http://schemas.microsoft.com/office/word/2015/wordml/symex" mc:Ignorable="w14 w15 w16se w16cid w16 w16cex w16sdtdh">
   <w:docDefaults>
     <w:rPrDefault>
       <w:rPr>
@@ -2914,7 +2933,7 @@
       </w:pPr>
     </w:pPrDefault>
   </w:docDefaults>
-  <w:latentStyles w:defLockedState="0" w:defUIPriority="99" w:defSemiHidden="0" w:defUnhideWhenUsed="0" w:defQFormat="0" w:count="371">
+  <w:latentStyles w:defLockedState="0" w:defUIPriority="99" w:defSemiHidden="0" w:defUnhideWhenUsed="0" w:defQFormat="0" w:count="376">
     <w:lsdException w:name="Normal" w:uiPriority="0" w:qFormat="1"/>
     <w:lsdException w:name="heading 1" w:uiPriority="9" w:qFormat="1"/>
     <w:lsdException w:name="heading 2" w:semiHidden="1" w:uiPriority="9" w:unhideWhenUsed="1" w:qFormat="1"/>
@@ -3020,7 +3039,6 @@
     <w:lsdException w:name="HTML Sample" w:semiHidden="1" w:unhideWhenUsed="1"/>
     <w:lsdException w:name="HTML Typewriter" w:semiHidden="1" w:unhideWhenUsed="1"/>
     <w:lsdException w:name="HTML Variable" w:semiHidden="1" w:unhideWhenUsed="1"/>
-    <w:lsdException w:name="Normal Table" w:semiHidden="1" w:unhideWhenUsed="1"/>
     <w:lsdException w:name="annotation subject" w:semiHidden="1" w:unhideWhenUsed="1"/>
     <w:lsdException w:name="No List" w:semiHidden="1" w:unhideWhenUsed="1"/>
     <w:lsdException w:name="Outline List 1" w:semiHidden="1" w:unhideWhenUsed="1"/>
@@ -3063,11 +3081,8 @@
     <w:lsdException w:name="Table Contemporary" w:semiHidden="1" w:unhideWhenUsed="1"/>
     <w:lsdException w:name="Table Elegant" w:semiHidden="1" w:unhideWhenUsed="1"/>
     <w:lsdException w:name="Table Professional" w:semiHidden="1" w:unhideWhenUsed="1"/>
-    <w:lsdException w:name="Table Subtle 1" w:semiHidden="1" w:unhideWhenUsed="1"/>
     <w:lsdException w:name="Table Subtle 2" w:semiHidden="1" w:unhideWhenUsed="1"/>
     <w:lsdException w:name="Table Web 1" w:semiHidden="1" w:unhideWhenUsed="1"/>
-    <w:lsdException w:name="Table Web 2" w:semiHidden="1" w:unhideWhenUsed="1"/>
-    <w:lsdException w:name="Table Web 3" w:semiHidden="1" w:unhideWhenUsed="1"/>
     <w:lsdException w:name="Balloon Text" w:semiHidden="1" w:unhideWhenUsed="1"/>
     <w:lsdException w:name="Table Grid" w:uiPriority="39"/>
     <w:lsdException w:name="Table Theme" w:semiHidden="1" w:unhideWhenUsed="1"/>
@@ -3286,6 +3301,11 @@
     <w:lsdException w:name="List Table 5 Dark Accent 6" w:uiPriority="50"/>
     <w:lsdException w:name="List Table 6 Colorful Accent 6" w:uiPriority="51"/>
     <w:lsdException w:name="List Table 7 Colorful Accent 6" w:uiPriority="52"/>
+    <w:lsdException w:name="Mention" w:semiHidden="1" w:unhideWhenUsed="1"/>
+    <w:lsdException w:name="Smart Hyperlink" w:semiHidden="1" w:unhideWhenUsed="1"/>
+    <w:lsdException w:name="Hashtag" w:semiHidden="1" w:unhideWhenUsed="1"/>
+    <w:lsdException w:name="Unresolved Mention" w:semiHidden="1" w:unhideWhenUsed="1"/>
+    <w:lsdException w:name="Smart Link" w:semiHidden="1" w:unhideWhenUsed="1"/>
   </w:latentStyles>
   <w:style w:type="paragraph" w:default="1" w:styleId="Normal">
     <w:name w:val="Normal"/>
@@ -3347,6 +3367,7 @@
   <w:style w:type="character" w:default="1" w:styleId="Fuentedeprrafopredeter">
     <w:name w:val="Default Paragraph Font"/>
     <w:uiPriority w:val="1"/>
+    <w:semiHidden/>
     <w:unhideWhenUsed/>
   </w:style>
   <w:style w:type="table" w:default="1" w:styleId="Tablanormal">

</xml_diff>